<commit_message>
Documentation and time update
</commit_message>
<xml_diff>
--- a/Documentacion/Documentación.docx
+++ b/Documentacion/Documentación.docx
@@ -1,6 +1,6 @@
 
 <file path=word/document.xml><?xml version="1.0" encoding="utf-8"?>
-<w:document xmlns:wpc="http://schemas.microsoft.com/office/word/2010/wordprocessingCanvas" xmlns:cx="http://schemas.microsoft.com/office/drawing/2014/chartex" xmlns:cx1="http://schemas.microsoft.com/office/drawing/2015/9/8/chartex" xmlns:cx2="http://schemas.microsoft.com/office/drawing/2015/10/21/chartex" xmlns:cx3="http://schemas.microsoft.com/office/drawing/2016/5/9/chartex" xmlns:cx4="http://schemas.microsoft.com/office/drawing/2016/5/10/chartex" xmlns:cx5="http://schemas.microsoft.com/office/drawing/2016/5/11/chartex" xmlns:cx6="http://schemas.microsoft.com/office/drawing/2016/5/12/chartex" xmlns:cx7="http://schemas.microsoft.com/office/drawing/2016/5/13/chartex" xmlns:cx8="http://schemas.microsoft.com/office/drawing/2016/5/14/chartex" xmlns:mc="http://schemas.openxmlformats.org/markup-compatibility/2006" xmlns:aink="http://schemas.microsoft.com/office/drawing/2016/ink" xmlns:am3d="http://schemas.microsoft.com/office/drawing/2017/model3d" xmlns:o="urn:schemas-microsoft-com:office:office" xmlns:r="http://schemas.openxmlformats.org/officeDocument/2006/relationships" xmlns:m="http://schemas.openxmlformats.org/officeDocument/2006/math" xmlns:v="urn:schemas-microsoft-com:vml" xmlns:wp14="http://schemas.microsoft.com/office/word/2010/wordprocessingDrawing" xmlns:wp="http://schemas.openxmlformats.org/drawingml/2006/wordprocessingDrawing" xmlns:w10="urn:schemas-microsoft-com:office:word" xmlns:w="http://schemas.openxmlformats.org/wordprocessingml/2006/main" xmlns:w14="http://schemas.microsoft.com/office/word/2010/wordml" xmlns:w15="http://schemas.microsoft.com/office/word/2012/wordml" xmlns:w16cex="http://schemas.microsoft.com/office/word/2018/wordml/cex" xmlns:w16cid="http://schemas.microsoft.com/office/word/2016/wordml/cid" xmlns:w16="http://schemas.microsoft.com/office/word/2018/wordml" xmlns:w16se="http://schemas.microsoft.com/office/word/2015/wordml/symex" xmlns:wpg="http://schemas.microsoft.com/office/word/2010/wordprocessingGroup" xmlns:wpi="http://schemas.microsoft.com/office/word/2010/wordprocessingInk" xmlns:wne="http://schemas.microsoft.com/office/word/2006/wordml" xmlns:wps="http://schemas.microsoft.com/office/word/2010/wordprocessingShape" mc:Ignorable="w14 w15 w16se w16cid w16 w16cex wp14">
+<w:document xmlns:wpc="http://schemas.microsoft.com/office/word/2010/wordprocessingCanvas" xmlns:cx="http://schemas.microsoft.com/office/drawing/2014/chartex" xmlns:cx1="http://schemas.microsoft.com/office/drawing/2015/9/8/chartex" xmlns:mc="http://schemas.openxmlformats.org/markup-compatibility/2006" xmlns:o="urn:schemas-microsoft-com:office:office" xmlns:r="http://schemas.openxmlformats.org/officeDocument/2006/relationships" xmlns:m="http://schemas.openxmlformats.org/officeDocument/2006/math" xmlns:v="urn:schemas-microsoft-com:vml" xmlns:wp14="http://schemas.microsoft.com/office/word/2010/wordprocessingDrawing" xmlns:wp="http://schemas.openxmlformats.org/drawingml/2006/wordprocessingDrawing" xmlns:w10="urn:schemas-microsoft-com:office:word" xmlns:w="http://schemas.openxmlformats.org/wordprocessingml/2006/main" xmlns:w14="http://schemas.microsoft.com/office/word/2010/wordml" xmlns:w15="http://schemas.microsoft.com/office/word/2012/wordml" xmlns:w16se="http://schemas.microsoft.com/office/word/2015/wordml/symex" xmlns:wpg="http://schemas.microsoft.com/office/word/2010/wordprocessingGroup" xmlns:wpi="http://schemas.microsoft.com/office/word/2010/wordprocessingInk" xmlns:wne="http://schemas.microsoft.com/office/word/2006/wordml" xmlns:wps="http://schemas.microsoft.com/office/word/2010/wordprocessingShape" mc:Ignorable="w14 w15 w16se wp14">
   <w:body>
     <w:p>
       <w:pPr>
@@ -62,15 +62,7 @@
         <w:ind w:left="720"/>
       </w:pPr>
       <w:r>
-        <w:t xml:space="preserve">Las variables de respuesta son el </w:t>
-      </w:r>
-      <w:proofErr w:type="gramStart"/>
-      <w:r>
-        <w:t>algoritmo más eficientes</w:t>
-      </w:r>
-      <w:proofErr w:type="gramEnd"/>
-      <w:r>
-        <w:t xml:space="preserve"> con datos pequeños y el algoritmo más eficiente con datos grandes. Y, con el fin de que la medición sea confiable, se repiten las pruebas en diferentes computadores  </w:t>
+        <w:t>Las variables de respuesta son el algoritmo más eficiente con datos pequeños y el algoritmo más eficiente con datos grandes. Y, con el fin de que la medición sea confiable, se repiten las pruebas en diferentes computadores.</w:t>
       </w:r>
     </w:p>
     <w:p>
@@ -130,15 +122,7 @@
         <w:ind w:left="720"/>
       </w:pPr>
       <w:r>
-        <w:t xml:space="preserve">En este problema se tienen cuatro factores de estudio. El primero es el algoritmo de ordenamiento, el cual </w:t>
-      </w:r>
-      <w:proofErr w:type="gramStart"/>
-      <w:r>
-        <w:t>consiste de</w:t>
-      </w:r>
-      <w:proofErr w:type="gramEnd"/>
-      <w:r>
-        <w:t xml:space="preserve"> dos niveles (</w:t>
+        <w:t>En este problema se tienen cuatro factores de estudio. El primero es el algoritmo de ordenamiento, el cual consiste de dos niveles (</w:t>
       </w:r>
       <w:proofErr w:type="spellStart"/>
       <w:r>
@@ -162,15 +146,7 @@
       </w:r>
       <w:proofErr w:type="spellEnd"/>
       <w:r>
-        <w:t xml:space="preserve">), el segundo es el tamaño del arreglo, este tiene cuatro niveles (10^2, 10^3, 10^4 y 10^6). El tercer factor de estudio </w:t>
-      </w:r>
-      <w:proofErr w:type="gramStart"/>
-      <w:r>
-        <w:t>consiste de</w:t>
-      </w:r>
-      <w:proofErr w:type="gramEnd"/>
-      <w:r>
-        <w:t xml:space="preserve"> tres niveles (8GB, 12GB Y 16GB) y es la RAM del computador donde se ejecuta el programa. Finalmente se tiene el estado de los valores en el arreglo con tres niveles (ascendente, descendente y aleatorio).</w:t>
+        <w:t>), el segundo es el tamaño del arreglo, este tiene cuatro niveles (10^2, 10^3, 10^4 y 10^6). El tercer factor de estudio consiste de tres niveles (8GB, 12GB Y 16GB) y es la RAM del computador donde se ejecuta el programa. Finalmente se tiene el estado de los valores en el arreglo con tres niveles (ascendente, descendente y aleatorio).</w:t>
       </w:r>
     </w:p>
     <w:p>
@@ -234,27 +210,13 @@
         <w:rPr>
           <w:b/>
         </w:rPr>
-        <w:t>Etapa de análisis:</w:t>
+        <w:t xml:space="preserve">Etapa de análisis: </w:t>
       </w:r>
       <w:r>
         <w:rPr>
-          <w:b/>
-        </w:rPr>
-        <w:t xml:space="preserve"> </w:t>
-      </w:r>
-      <w:proofErr w:type="gramStart"/>
-      <w:r>
-        <w:rPr>
           <w:bCs/>
         </w:rPr>
-        <w:t>De acuerdo a</w:t>
-      </w:r>
-      <w:proofErr w:type="gramEnd"/>
-      <w:r>
-        <w:rPr>
-          <w:bCs/>
-        </w:rPr>
-        <w:t xml:space="preserve"> las complejidades temporales de cada uno de los algoritmos de ordenamiento decidimos realizar este experimento para poder confirmar que el algoritmo “</w:t>
+        <w:t>De acuerdo a las complejidades temporales de cada uno de los algoritmos de ordenamiento decidimos realizar este experimento para poder confirmar que el algoritmo “</w:t>
       </w:r>
       <w:proofErr w:type="spellStart"/>
       <w:r>
@@ -308,13 +270,7 @@
         <w:rPr>
           <w:b/>
         </w:rPr>
-        <w:t>Etapa de interpretación:</w:t>
-      </w:r>
-      <w:r>
-        <w:rPr>
-          <w:b/>
-        </w:rPr>
-        <w:t xml:space="preserve"> </w:t>
+        <w:t xml:space="preserve">Etapa de interpretación: </w:t>
       </w:r>
     </w:p>
     <w:p>
@@ -328,19 +284,11 @@
           <w:b/>
         </w:rPr>
       </w:pPr>
-      <w:proofErr w:type="gramStart"/>
       <w:r>
         <w:rPr>
           <w:bCs/>
         </w:rPr>
-        <w:t>De acuerdo al</w:t>
-      </w:r>
-      <w:proofErr w:type="gramEnd"/>
-      <w:r>
-        <w:rPr>
-          <w:bCs/>
-        </w:rPr>
-        <w:t xml:space="preserve"> tiempo promedio de ejecución de cada uno de los algoritmos, pudimos analizar que a pesar de que hay diferencias con arreglos de pocos datos</w:t>
+        <w:t>De acuerdo al tiempo promedio de ejecución de cada uno de los algoritmos, pudimos analizar que a pesar de que hay diferencias con arreglos de pocos datos</w:t>
       </w:r>
       <w:r>
         <w:rPr>
@@ -532,21 +480,7 @@
         <w:rPr>
           <w:bCs/>
         </w:rPr>
-        <w:t xml:space="preserve"> no es apto para el ordenamiento de grandes datos, por el </w:t>
-      </w:r>
-      <w:proofErr w:type="gramStart"/>
-      <w:r>
-        <w:rPr>
-          <w:bCs/>
-        </w:rPr>
-        <w:t>contrario</w:t>
-      </w:r>
-      <w:proofErr w:type="gramEnd"/>
-      <w:r>
-        <w:rPr>
-          <w:bCs/>
-        </w:rPr>
-        <w:t xml:space="preserve"> el </w:t>
+        <w:t xml:space="preserve"> no es apto para el ordenamiento de grandes datos, por el contrario, el </w:t>
       </w:r>
       <w:proofErr w:type="spellStart"/>
       <w:r>
@@ -574,29 +508,18 @@
         <w:rPr>
           <w:bCs/>
         </w:rPr>
-        <w:t xml:space="preserve"> funciona de una forma </w:t>
-      </w:r>
-      <w:proofErr w:type="spellStart"/>
-      <w:r>
-        <w:rPr>
-          <w:bCs/>
-        </w:rPr>
-        <w:t>optima</w:t>
-      </w:r>
-      <w:proofErr w:type="spellEnd"/>
-      <w:r>
-        <w:rPr>
-          <w:bCs/>
-        </w:rPr>
-        <w:t xml:space="preserve"> en la mayoría de casos generales, ya se de grandes datos o pocos dato.</w:t>
+        <w:t xml:space="preserve"> funciona de una forma óptima en la mayoría de casos generales, ya se de grandes datos o pocos datos.</w:t>
       </w:r>
     </w:p>
     <w:p>
       <w:pPr>
         <w:rPr>
           <w:b/>
+          <w:u w:val="single"/>
         </w:rPr>
       </w:pPr>
+      <w:bookmarkStart w:id="0" w:name="_GoBack"/>
+      <w:bookmarkEnd w:id="0"/>
     </w:p>
     <w:p>
       <w:pPr>
@@ -742,23 +665,7 @@
                 <w:sz w:val="20"/>
                 <w:szCs w:val="20"/>
               </w:rPr>
-              <w:t xml:space="preserve"> </w:t>
-            </w:r>
-            <w:proofErr w:type="spellStart"/>
-            <w:r>
-              <w:rPr>
-                <w:sz w:val="20"/>
-                <w:szCs w:val="20"/>
-              </w:rPr>
-              <w:t>of</w:t>
-            </w:r>
-            <w:proofErr w:type="spellEnd"/>
-            <w:r>
-              <w:rPr>
-                <w:sz w:val="20"/>
-                <w:szCs w:val="20"/>
-              </w:rPr>
-              <w:t xml:space="preserve"> </w:t>
+              <w:t xml:space="preserve"> of </w:t>
             </w:r>
             <w:proofErr w:type="spellStart"/>
             <w:r>
@@ -5217,7 +5124,6 @@
               </w:rPr>
             </w:pPr>
             <w:proofErr w:type="spellStart"/>
-            <w:proofErr w:type="gramStart"/>
             <w:r>
               <w:rPr>
                 <w:rFonts w:eastAsia="Times New Roman"/>
@@ -5235,14 +5141,23 @@
               </w:rPr>
               <w:t>(</w:t>
             </w:r>
-            <w:proofErr w:type="gramEnd"/>
+            <w:proofErr w:type="spellStart"/>
             <w:r>
               <w:rPr>
                 <w:rFonts w:eastAsia="Times New Roman"/>
                 <w:color w:val="000000"/>
                 <w:lang w:val="es-CO"/>
               </w:rPr>
-              <w:t xml:space="preserve">array, </w:t>
+              <w:t>array</w:t>
+            </w:r>
+            <w:proofErr w:type="spellEnd"/>
+            <w:r>
+              <w:rPr>
+                <w:rFonts w:eastAsia="Times New Roman"/>
+                <w:color w:val="000000"/>
+                <w:lang w:val="es-CO"/>
+              </w:rPr>
+              <w:t xml:space="preserve">, </w:t>
             </w:r>
             <w:proofErr w:type="spellStart"/>
             <w:r>
@@ -5572,25 +5487,7 @@
                 <w:color w:val="000000"/>
                 <w:lang w:val="en-US"/>
               </w:rPr>
-              <w:t xml:space="preserve"> = </w:t>
-            </w:r>
-            <w:proofErr w:type="gramStart"/>
-            <w:r>
-              <w:rPr>
-                <w:rFonts w:eastAsia="Times New Roman"/>
-                <w:color w:val="000000"/>
-                <w:lang w:val="en-US"/>
-              </w:rPr>
-              <w:t>Partition(</w:t>
-            </w:r>
-            <w:proofErr w:type="gramEnd"/>
-            <w:r>
-              <w:rPr>
-                <w:rFonts w:eastAsia="Times New Roman"/>
-                <w:color w:val="000000"/>
-                <w:lang w:val="en-US"/>
-              </w:rPr>
-              <w:t>array, low, high);</w:t>
+              <w:t xml:space="preserve"> = Partition(array, low, high);</w:t>
             </w:r>
           </w:p>
         </w:tc>
@@ -5704,7 +5601,6 @@
               </w:rPr>
             </w:pPr>
             <w:proofErr w:type="spellStart"/>
-            <w:proofErr w:type="gramStart"/>
             <w:r>
               <w:rPr>
                 <w:rFonts w:eastAsia="Times New Roman"/>
@@ -5722,14 +5618,23 @@
               </w:rPr>
               <w:t>(</w:t>
             </w:r>
-            <w:proofErr w:type="gramEnd"/>
+            <w:proofErr w:type="spellStart"/>
             <w:r>
               <w:rPr>
                 <w:rFonts w:eastAsia="Times New Roman"/>
                 <w:color w:val="000000"/>
                 <w:lang w:val="es-CO"/>
               </w:rPr>
-              <w:t xml:space="preserve">array, </w:t>
+              <w:t>array</w:t>
+            </w:r>
+            <w:proofErr w:type="spellEnd"/>
+            <w:r>
+              <w:rPr>
+                <w:rFonts w:eastAsia="Times New Roman"/>
+                <w:color w:val="000000"/>
+                <w:lang w:val="es-CO"/>
+              </w:rPr>
+              <w:t xml:space="preserve">, </w:t>
             </w:r>
             <w:proofErr w:type="spellStart"/>
             <w:r>
@@ -5879,7 +5784,6 @@
               </w:rPr>
             </w:pPr>
             <w:proofErr w:type="spellStart"/>
-            <w:proofErr w:type="gramStart"/>
             <w:r>
               <w:rPr>
                 <w:rFonts w:eastAsia="Times New Roman"/>
@@ -5897,14 +5801,23 @@
               </w:rPr>
               <w:t>(</w:t>
             </w:r>
-            <w:proofErr w:type="gramEnd"/>
+            <w:proofErr w:type="spellStart"/>
             <w:r>
               <w:rPr>
                 <w:rFonts w:eastAsia="Times New Roman"/>
                 <w:color w:val="000000"/>
                 <w:lang w:val="es-CO"/>
               </w:rPr>
-              <w:t xml:space="preserve">array, </w:t>
+              <w:t>array</w:t>
+            </w:r>
+            <w:proofErr w:type="spellEnd"/>
+            <w:r>
+              <w:rPr>
+                <w:rFonts w:eastAsia="Times New Roman"/>
+                <w:color w:val="000000"/>
+                <w:lang w:val="es-CO"/>
+              </w:rPr>
+              <w:t xml:space="preserve">, </w:t>
             </w:r>
             <w:proofErr w:type="spellStart"/>
             <w:r>
@@ -7034,15 +6947,7 @@
             <w:color w:val="000000"/>
             <w:lang w:val="en-US"/>
           </w:rPr>
-          <m:t>+</m:t>
-        </m:r>
-        <m:r>
-          <w:rPr>
-            <w:rFonts w:ascii="Cambria Math" w:eastAsia="Times New Roman" w:hAnsi="Cambria Math" w:cs="Times New Roman"/>
-            <w:color w:val="000000"/>
-            <w:lang w:val="en-US"/>
-          </w:rPr>
-          <m:t>2n</m:t>
+          <m:t>+2n</m:t>
         </m:r>
       </m:oMath>
     </w:p>
@@ -7264,23 +7169,7 @@
             <w:color w:val="000000"/>
             <w:lang w:val="en-US"/>
           </w:rPr>
-          <m:t>+</m:t>
-        </m:r>
-        <m:r>
-          <w:rPr>
-            <w:rFonts w:ascii="Cambria Math" w:eastAsia="Times New Roman" w:hAnsi="Cambria Math" w:cs="Times New Roman"/>
-            <w:color w:val="000000"/>
-            <w:lang w:val="en-US"/>
-          </w:rPr>
-          <m:t>k</m:t>
-        </m:r>
-        <m:r>
-          <w:rPr>
-            <w:rFonts w:ascii="Cambria Math" w:eastAsia="Times New Roman" w:hAnsi="Cambria Math" w:cs="Times New Roman"/>
-            <w:color w:val="000000"/>
-            <w:lang w:val="en-US"/>
-          </w:rPr>
-          <m:t>n</m:t>
+          <m:t>+kn</m:t>
         </m:r>
       </m:oMath>
     </w:p>
@@ -8276,7 +8165,6 @@
               <w:t>(</w:t>
             </w:r>
             <w:proofErr w:type="spellStart"/>
-            <w:proofErr w:type="gramStart"/>
             <w:r>
               <w:rPr>
                 <w:rFonts w:ascii="Consolas" w:eastAsia="Times New Roman" w:hAnsi="Consolas" w:cs="Times New Roman"/>
@@ -8285,18 +8173,7 @@
                 <w:szCs w:val="20"/>
                 <w:lang w:val="es-CO"/>
               </w:rPr>
-              <w:t>array,low</w:t>
-            </w:r>
-            <w:proofErr w:type="gramEnd"/>
-            <w:r>
-              <w:rPr>
-                <w:rFonts w:ascii="Consolas" w:eastAsia="Times New Roman" w:hAnsi="Consolas" w:cs="Times New Roman"/>
-                <w:color w:val="000000"/>
-                <w:sz w:val="20"/>
-                <w:szCs w:val="20"/>
-                <w:lang w:val="es-CO"/>
-              </w:rPr>
-              <w:t>,high</w:t>
+              <w:t>array,low,high</w:t>
             </w:r>
             <w:proofErr w:type="spellEnd"/>
             <w:r>
@@ -8492,7 +8369,29 @@
                 <w:szCs w:val="20"/>
                 <w:lang w:val="es-CO"/>
               </w:rPr>
-              <w:t xml:space="preserve"> = array[</w:t>
+              <w:t xml:space="preserve"> = </w:t>
+            </w:r>
+            <w:proofErr w:type="spellStart"/>
+            <w:r>
+              <w:rPr>
+                <w:rFonts w:ascii="Consolas" w:eastAsia="Times New Roman" w:hAnsi="Consolas" w:cs="Times New Roman"/>
+                <w:color w:val="000000"/>
+                <w:sz w:val="20"/>
+                <w:szCs w:val="20"/>
+                <w:lang w:val="es-CO"/>
+              </w:rPr>
+              <w:t>array</w:t>
+            </w:r>
+            <w:proofErr w:type="spellEnd"/>
+            <w:r>
+              <w:rPr>
+                <w:rFonts w:ascii="Consolas" w:eastAsia="Times New Roman" w:hAnsi="Consolas" w:cs="Times New Roman"/>
+                <w:color w:val="000000"/>
+                <w:sz w:val="20"/>
+                <w:szCs w:val="20"/>
+                <w:lang w:val="es-CO"/>
+              </w:rPr>
+              <w:t>[</w:t>
             </w:r>
             <w:proofErr w:type="spellStart"/>
             <w:r>
@@ -9097,7 +8996,29 @@
                 <w:szCs w:val="20"/>
                 <w:lang w:val="es-CO"/>
               </w:rPr>
-              <w:t xml:space="preserve"> (array[j] &lt;= </w:t>
+              <w:t xml:space="preserve"> (</w:t>
+            </w:r>
+            <w:proofErr w:type="spellStart"/>
+            <w:r>
+              <w:rPr>
+                <w:rFonts w:ascii="Consolas" w:eastAsia="Times New Roman" w:hAnsi="Consolas" w:cs="Times New Roman"/>
+                <w:color w:val="000000"/>
+                <w:sz w:val="20"/>
+                <w:szCs w:val="20"/>
+                <w:lang w:val="es-CO"/>
+              </w:rPr>
+              <w:t>array</w:t>
+            </w:r>
+            <w:proofErr w:type="spellEnd"/>
+            <w:r>
+              <w:rPr>
+                <w:rFonts w:ascii="Consolas" w:eastAsia="Times New Roman" w:hAnsi="Consolas" w:cs="Times New Roman"/>
+                <w:color w:val="000000"/>
+                <w:sz w:val="20"/>
+                <w:szCs w:val="20"/>
+                <w:lang w:val="es-CO"/>
+              </w:rPr>
+              <w:t xml:space="preserve">[j] &lt;= </w:t>
             </w:r>
             <w:proofErr w:type="spellStart"/>
             <w:r>
@@ -9452,6 +9373,7 @@
                 <w:lang w:val="es-CO"/>
               </w:rPr>
             </w:pPr>
+            <w:proofErr w:type="spellStart"/>
             <w:r>
               <w:rPr>
                 <w:rFonts w:ascii="Consolas" w:eastAsia="Times New Roman" w:hAnsi="Consolas" w:cs="Times New Roman"/>
@@ -9460,7 +9382,18 @@
                 <w:szCs w:val="20"/>
                 <w:lang w:val="es-CO"/>
               </w:rPr>
-              <w:t>array[</w:t>
+              <w:t>array</w:t>
+            </w:r>
+            <w:proofErr w:type="spellEnd"/>
+            <w:r>
+              <w:rPr>
+                <w:rFonts w:ascii="Consolas" w:eastAsia="Times New Roman" w:hAnsi="Consolas" w:cs="Times New Roman"/>
+                <w:color w:val="000000"/>
+                <w:sz w:val="20"/>
+                <w:szCs w:val="20"/>
+                <w:lang w:val="es-CO"/>
+              </w:rPr>
+              <w:t>[</w:t>
             </w:r>
             <w:proofErr w:type="spellStart"/>
             <w:r>
@@ -9482,7 +9415,29 @@
                 <w:szCs w:val="20"/>
                 <w:lang w:val="es-CO"/>
               </w:rPr>
-              <w:t>] = array[j];</w:t>
+              <w:t xml:space="preserve">] = </w:t>
+            </w:r>
+            <w:proofErr w:type="spellStart"/>
+            <w:r>
+              <w:rPr>
+                <w:rFonts w:ascii="Consolas" w:eastAsia="Times New Roman" w:hAnsi="Consolas" w:cs="Times New Roman"/>
+                <w:color w:val="000000"/>
+                <w:sz w:val="20"/>
+                <w:szCs w:val="20"/>
+                <w:lang w:val="es-CO"/>
+              </w:rPr>
+              <w:t>array</w:t>
+            </w:r>
+            <w:proofErr w:type="spellEnd"/>
+            <w:r>
+              <w:rPr>
+                <w:rFonts w:ascii="Consolas" w:eastAsia="Times New Roman" w:hAnsi="Consolas" w:cs="Times New Roman"/>
+                <w:color w:val="000000"/>
+                <w:sz w:val="20"/>
+                <w:szCs w:val="20"/>
+                <w:lang w:val="es-CO"/>
+              </w:rPr>
+              <w:t>[j];</w:t>
             </w:r>
           </w:p>
         </w:tc>
@@ -9646,7 +9601,29 @@
                 <w:szCs w:val="20"/>
                 <w:lang w:val="es-CO"/>
               </w:rPr>
-              <w:t xml:space="preserve">    array[j] = </w:t>
+              <w:t xml:space="preserve">    </w:t>
+            </w:r>
+            <w:proofErr w:type="spellStart"/>
+            <w:r>
+              <w:rPr>
+                <w:rFonts w:ascii="Consolas" w:eastAsia="Times New Roman" w:hAnsi="Consolas" w:cs="Times New Roman"/>
+                <w:color w:val="000000"/>
+                <w:sz w:val="20"/>
+                <w:szCs w:val="20"/>
+                <w:lang w:val="es-CO"/>
+              </w:rPr>
+              <w:t>array</w:t>
+            </w:r>
+            <w:proofErr w:type="spellEnd"/>
+            <w:r>
+              <w:rPr>
+                <w:rFonts w:ascii="Consolas" w:eastAsia="Times New Roman" w:hAnsi="Consolas" w:cs="Times New Roman"/>
+                <w:color w:val="000000"/>
+                <w:sz w:val="20"/>
+                <w:szCs w:val="20"/>
+                <w:lang w:val="es-CO"/>
+              </w:rPr>
+              <w:t xml:space="preserve">[j] = </w:t>
             </w:r>
             <w:proofErr w:type="spellStart"/>
             <w:r>
@@ -9845,7 +9822,7 @@
               </w:rPr>
               <w:t xml:space="preserve"> temp1 = </w:t>
             </w:r>
-            <w:proofErr w:type="gramStart"/>
+            <w:proofErr w:type="spellStart"/>
             <w:r>
               <w:rPr>
                 <w:rFonts w:ascii="Consolas" w:eastAsia="Times New Roman" w:hAnsi="Consolas" w:cs="Times New Roman"/>
@@ -9854,10 +9831,20 @@
                 <w:szCs w:val="20"/>
                 <w:lang w:val="es-CO"/>
               </w:rPr>
-              <w:t>array[</w:t>
+              <w:t>array</w:t>
+            </w:r>
+            <w:proofErr w:type="spellEnd"/>
+            <w:r>
+              <w:rPr>
+                <w:rFonts w:ascii="Consolas" w:eastAsia="Times New Roman" w:hAnsi="Consolas" w:cs="Times New Roman"/>
+                <w:color w:val="000000"/>
+                <w:sz w:val="20"/>
+                <w:szCs w:val="20"/>
+                <w:lang w:val="es-CO"/>
+              </w:rPr>
+              <w:t>[</w:t>
             </w:r>
             <w:proofErr w:type="spellStart"/>
-            <w:proofErr w:type="gramEnd"/>
             <w:r>
               <w:rPr>
                 <w:rFonts w:ascii="Consolas" w:eastAsia="Times New Roman" w:hAnsi="Consolas" w:cs="Times New Roman"/>
@@ -10021,7 +10008,7 @@
                 <w:lang w:val="es-CO"/>
               </w:rPr>
             </w:pPr>
-            <w:proofErr w:type="gramStart"/>
+            <w:proofErr w:type="spellStart"/>
             <w:r>
               <w:rPr>
                 <w:rFonts w:ascii="Consolas" w:eastAsia="Times New Roman" w:hAnsi="Consolas" w:cs="Times New Roman"/>
@@ -10030,10 +10017,20 @@
                 <w:szCs w:val="20"/>
                 <w:lang w:val="es-CO"/>
               </w:rPr>
-              <w:t>array[</w:t>
+              <w:t>array</w:t>
+            </w:r>
+            <w:proofErr w:type="spellEnd"/>
+            <w:r>
+              <w:rPr>
+                <w:rFonts w:ascii="Consolas" w:eastAsia="Times New Roman" w:hAnsi="Consolas" w:cs="Times New Roman"/>
+                <w:color w:val="000000"/>
+                <w:sz w:val="20"/>
+                <w:szCs w:val="20"/>
+                <w:lang w:val="es-CO"/>
+              </w:rPr>
+              <w:t>[</w:t>
             </w:r>
             <w:proofErr w:type="spellStart"/>
-            <w:proofErr w:type="gramEnd"/>
             <w:r>
               <w:rPr>
                 <w:rFonts w:ascii="Consolas" w:eastAsia="Times New Roman" w:hAnsi="Consolas" w:cs="Times New Roman"/>
@@ -10053,7 +10050,29 @@
                 <w:szCs w:val="20"/>
                 <w:lang w:val="es-CO"/>
               </w:rPr>
-              <w:t xml:space="preserve"> + 1] = array[</w:t>
+              <w:t xml:space="preserve"> + 1] = </w:t>
+            </w:r>
+            <w:proofErr w:type="spellStart"/>
+            <w:r>
+              <w:rPr>
+                <w:rFonts w:ascii="Consolas" w:eastAsia="Times New Roman" w:hAnsi="Consolas" w:cs="Times New Roman"/>
+                <w:color w:val="000000"/>
+                <w:sz w:val="20"/>
+                <w:szCs w:val="20"/>
+                <w:lang w:val="es-CO"/>
+              </w:rPr>
+              <w:t>array</w:t>
+            </w:r>
+            <w:proofErr w:type="spellEnd"/>
+            <w:r>
+              <w:rPr>
+                <w:rFonts w:ascii="Consolas" w:eastAsia="Times New Roman" w:hAnsi="Consolas" w:cs="Times New Roman"/>
+                <w:color w:val="000000"/>
+                <w:sz w:val="20"/>
+                <w:szCs w:val="20"/>
+                <w:lang w:val="es-CO"/>
+              </w:rPr>
+              <w:t>[</w:t>
             </w:r>
             <w:proofErr w:type="spellStart"/>
             <w:r>
@@ -10219,6 +10238,7 @@
                 <w:lang w:val="es-CO"/>
               </w:rPr>
             </w:pPr>
+            <w:proofErr w:type="spellStart"/>
             <w:r>
               <w:rPr>
                 <w:rFonts w:ascii="Consolas" w:eastAsia="Times New Roman" w:hAnsi="Consolas" w:cs="Times New Roman"/>
@@ -10227,7 +10247,18 @@
                 <w:szCs w:val="20"/>
                 <w:lang w:val="es-CO"/>
               </w:rPr>
-              <w:t>array[</w:t>
+              <w:t>array</w:t>
+            </w:r>
+            <w:proofErr w:type="spellEnd"/>
+            <w:r>
+              <w:rPr>
+                <w:rFonts w:ascii="Consolas" w:eastAsia="Times New Roman" w:hAnsi="Consolas" w:cs="Times New Roman"/>
+                <w:color w:val="000000"/>
+                <w:sz w:val="20"/>
+                <w:szCs w:val="20"/>
+                <w:lang w:val="es-CO"/>
+              </w:rPr>
+              <w:t>[</w:t>
             </w:r>
             <w:proofErr w:type="spellStart"/>
             <w:r>
@@ -10820,7 +10851,6 @@
               <w:t>(</w:t>
             </w:r>
             <w:proofErr w:type="spellStart"/>
-            <w:proofErr w:type="gramStart"/>
             <w:r>
               <w:rPr>
                 <w:rFonts w:eastAsia="Times New Roman"/>
@@ -10840,18 +10870,7 @@
                 <w:szCs w:val="20"/>
                 <w:lang w:val="es-CO"/>
               </w:rPr>
-              <w:t>[</w:t>
-            </w:r>
-            <w:proofErr w:type="gramEnd"/>
-            <w:r>
-              <w:rPr>
-                <w:rFonts w:eastAsia="Times New Roman"/>
-                <w:color w:val="000000"/>
-                <w:sz w:val="20"/>
-                <w:szCs w:val="20"/>
-                <w:lang w:val="es-CO"/>
-              </w:rPr>
-              <w:t xml:space="preserve">] </w:t>
+              <w:t xml:space="preserve">[] </w:t>
             </w:r>
             <w:proofErr w:type="spellStart"/>
             <w:r>
@@ -11003,7 +11022,6 @@
               <w:t xml:space="preserve"> n = </w:t>
             </w:r>
             <w:proofErr w:type="spellStart"/>
-            <w:proofErr w:type="gramStart"/>
             <w:r>
               <w:rPr>
                 <w:rFonts w:eastAsia="Times New Roman"/>
@@ -11015,7 +11033,6 @@
               <w:t>arr.Length</w:t>
             </w:r>
             <w:proofErr w:type="spellEnd"/>
-            <w:proofErr w:type="gramEnd"/>
             <w:r>
               <w:rPr>
                 <w:rFonts w:eastAsia="Times New Roman"/>
@@ -11828,7 +11845,6 @@
               <w:t xml:space="preserve">        </w:t>
             </w:r>
             <w:proofErr w:type="spellStart"/>
-            <w:proofErr w:type="gramStart"/>
             <w:r>
               <w:rPr>
                 <w:rFonts w:eastAsia="Times New Roman"/>
@@ -11848,18 +11864,7 @@
                 <w:szCs w:val="20"/>
                 <w:lang w:val="es-CO"/>
               </w:rPr>
-              <w:t>[</w:t>
-            </w:r>
-            <w:proofErr w:type="gramEnd"/>
-            <w:r>
-              <w:rPr>
-                <w:rFonts w:eastAsia="Times New Roman"/>
-                <w:color w:val="000000"/>
-                <w:sz w:val="20"/>
-                <w:szCs w:val="20"/>
-                <w:lang w:val="es-CO"/>
-              </w:rPr>
-              <w:t xml:space="preserve">j + 1] = </w:t>
+              <w:t xml:space="preserve">[j + 1] = </w:t>
             </w:r>
             <w:proofErr w:type="spellStart"/>
             <w:r>
@@ -12134,7 +12139,6 @@
               <w:t xml:space="preserve">    </w:t>
             </w:r>
             <w:proofErr w:type="spellStart"/>
-            <w:proofErr w:type="gramStart"/>
             <w:r>
               <w:rPr>
                 <w:rFonts w:eastAsia="Times New Roman"/>
@@ -12154,18 +12158,7 @@
                 <w:szCs w:val="20"/>
                 <w:lang w:val="es-CO"/>
               </w:rPr>
-              <w:t>[</w:t>
-            </w:r>
-            <w:proofErr w:type="gramEnd"/>
-            <w:r>
-              <w:rPr>
-                <w:rFonts w:eastAsia="Times New Roman"/>
-                <w:color w:val="000000"/>
-                <w:sz w:val="20"/>
-                <w:szCs w:val="20"/>
-                <w:lang w:val="es-CO"/>
-              </w:rPr>
-              <w:t xml:space="preserve">j + 1] = </w:t>
+              <w:t xml:space="preserve">[j + 1] = </w:t>
             </w:r>
             <w:proofErr w:type="spellStart"/>
             <w:r>
@@ -12281,7 +12274,7 @@
 </file>
 
 <file path=word/numbering.xml><?xml version="1.0" encoding="utf-8"?>
-<w:numbering xmlns:wpc="http://schemas.microsoft.com/office/word/2010/wordprocessingCanvas" xmlns:cx="http://schemas.microsoft.com/office/drawing/2014/chartex" xmlns:cx1="http://schemas.microsoft.com/office/drawing/2015/9/8/chartex" xmlns:cx2="http://schemas.microsoft.com/office/drawing/2015/10/21/chartex" xmlns:cx3="http://schemas.microsoft.com/office/drawing/2016/5/9/chartex" xmlns:cx4="http://schemas.microsoft.com/office/drawing/2016/5/10/chartex" xmlns:cx5="http://schemas.microsoft.com/office/drawing/2016/5/11/chartex" xmlns:cx6="http://schemas.microsoft.com/office/drawing/2016/5/12/chartex" xmlns:cx7="http://schemas.microsoft.com/office/drawing/2016/5/13/chartex" xmlns:cx8="http://schemas.microsoft.com/office/drawing/2016/5/14/chartex" xmlns:mc="http://schemas.openxmlformats.org/markup-compatibility/2006" xmlns:aink="http://schemas.microsoft.com/office/drawing/2016/ink" xmlns:am3d="http://schemas.microsoft.com/office/drawing/2017/model3d" xmlns:o="urn:schemas-microsoft-com:office:office" xmlns:r="http://schemas.openxmlformats.org/officeDocument/2006/relationships" xmlns:m="http://schemas.openxmlformats.org/officeDocument/2006/math" xmlns:v="urn:schemas-microsoft-com:vml" xmlns:wp14="http://schemas.microsoft.com/office/word/2010/wordprocessingDrawing" xmlns:wp="http://schemas.openxmlformats.org/drawingml/2006/wordprocessingDrawing" xmlns:w10="urn:schemas-microsoft-com:office:word" xmlns:w="http://schemas.openxmlformats.org/wordprocessingml/2006/main" xmlns:w14="http://schemas.microsoft.com/office/word/2010/wordml" xmlns:w15="http://schemas.microsoft.com/office/word/2012/wordml" xmlns:w16cex="http://schemas.microsoft.com/office/word/2018/wordml/cex" xmlns:w16cid="http://schemas.microsoft.com/office/word/2016/wordml/cid" xmlns:w16="http://schemas.microsoft.com/office/word/2018/wordml" xmlns:w16se="http://schemas.microsoft.com/office/word/2015/wordml/symex" xmlns:wpg="http://schemas.microsoft.com/office/word/2010/wordprocessingGroup" xmlns:wpi="http://schemas.microsoft.com/office/word/2010/wordprocessingInk" xmlns:wne="http://schemas.microsoft.com/office/word/2006/wordml" xmlns:wps="http://schemas.microsoft.com/office/word/2010/wordprocessingShape" mc:Ignorable="w14 w15 w16se w16cid w16 w16cex wp14">
+<w:numbering xmlns:wpc="http://schemas.microsoft.com/office/word/2010/wordprocessingCanvas" xmlns:cx="http://schemas.microsoft.com/office/drawing/2014/chartex" xmlns:cx1="http://schemas.microsoft.com/office/drawing/2015/9/8/chartex" xmlns:mc="http://schemas.openxmlformats.org/markup-compatibility/2006" xmlns:o="urn:schemas-microsoft-com:office:office" xmlns:r="http://schemas.openxmlformats.org/officeDocument/2006/relationships" xmlns:m="http://schemas.openxmlformats.org/officeDocument/2006/math" xmlns:v="urn:schemas-microsoft-com:vml" xmlns:wp14="http://schemas.microsoft.com/office/word/2010/wordprocessingDrawing" xmlns:wp="http://schemas.openxmlformats.org/drawingml/2006/wordprocessingDrawing" xmlns:w10="urn:schemas-microsoft-com:office:word" xmlns:w="http://schemas.openxmlformats.org/wordprocessingml/2006/main" xmlns:w14="http://schemas.microsoft.com/office/word/2010/wordml" xmlns:w15="http://schemas.microsoft.com/office/word/2012/wordml" xmlns:w16se="http://schemas.microsoft.com/office/word/2015/wordml/symex" xmlns:wpg="http://schemas.microsoft.com/office/word/2010/wordprocessingGroup" xmlns:wpi="http://schemas.microsoft.com/office/word/2010/wordprocessingInk" xmlns:wne="http://schemas.microsoft.com/office/word/2006/wordml" xmlns:wps="http://schemas.microsoft.com/office/word/2010/wordprocessingShape" mc:Ignorable="w14 w15 w16se wp14">
   <w:abstractNum w:abstractNumId="0" w15:restartNumberingAfterBreak="0">
     <w:nsid w:val="4F2461FA"/>
     <w:multiLevelType w:val="hybridMultilevel"/>
@@ -12517,7 +12510,7 @@
 </file>
 
 <file path=word/styles.xml><?xml version="1.0" encoding="utf-8"?>
-<w:styles xmlns:mc="http://schemas.openxmlformats.org/markup-compatibility/2006" xmlns:r="http://schemas.openxmlformats.org/officeDocument/2006/relationships" xmlns:w="http://schemas.openxmlformats.org/wordprocessingml/2006/main" xmlns:w14="http://schemas.microsoft.com/office/word/2010/wordml" xmlns:w15="http://schemas.microsoft.com/office/word/2012/wordml" xmlns:w16cex="http://schemas.microsoft.com/office/word/2018/wordml/cex" xmlns:w16cid="http://schemas.microsoft.com/office/word/2016/wordml/cid" xmlns:w16="http://schemas.microsoft.com/office/word/2018/wordml" xmlns:w16se="http://schemas.microsoft.com/office/word/2015/wordml/symex" mc:Ignorable="w14 w15 w16se w16cid w16 w16cex">
+<w:styles xmlns:mc="http://schemas.openxmlformats.org/markup-compatibility/2006" xmlns:r="http://schemas.openxmlformats.org/officeDocument/2006/relationships" xmlns:w="http://schemas.openxmlformats.org/wordprocessingml/2006/main" xmlns:w14="http://schemas.microsoft.com/office/word/2010/wordml" xmlns:w15="http://schemas.microsoft.com/office/word/2012/wordml" xmlns:w16se="http://schemas.microsoft.com/office/word/2015/wordml/symex" mc:Ignorable="w14 w15 w16se">
   <w:docDefaults>
     <w:rPrDefault>
       <w:rPr>
@@ -12533,7 +12526,7 @@
       </w:pPr>
     </w:pPrDefault>
   </w:docDefaults>
-  <w:latentStyles w:defLockedState="0" w:defUIPriority="99" w:defSemiHidden="0" w:defUnhideWhenUsed="0" w:defQFormat="0" w:count="376">
+  <w:latentStyles w:defLockedState="0" w:defUIPriority="99" w:defSemiHidden="0" w:defUnhideWhenUsed="0" w:defQFormat="0" w:count="371">
     <w:lsdException w:name="Normal" w:uiPriority="0" w:qFormat="1"/>
     <w:lsdException w:name="heading 1" w:uiPriority="9" w:qFormat="1"/>
     <w:lsdException w:name="heading 2" w:semiHidden="1" w:uiPriority="9" w:unhideWhenUsed="1" w:qFormat="1"/>
@@ -12905,11 +12898,6 @@
     <w:lsdException w:name="List Table 5 Dark Accent 6" w:uiPriority="50"/>
     <w:lsdException w:name="List Table 6 Colorful Accent 6" w:uiPriority="51"/>
     <w:lsdException w:name="List Table 7 Colorful Accent 6" w:uiPriority="52"/>
-    <w:lsdException w:name="Mention" w:semiHidden="1" w:unhideWhenUsed="1"/>
-    <w:lsdException w:name="Smart Hyperlink" w:semiHidden="1" w:unhideWhenUsed="1"/>
-    <w:lsdException w:name="Hashtag" w:semiHidden="1" w:unhideWhenUsed="1"/>
-    <w:lsdException w:name="Unresolved Mention" w:semiHidden="1" w:unhideWhenUsed="1"/>
-    <w:lsdException w:name="Smart Link" w:semiHidden="1" w:unhideWhenUsed="1"/>
   </w:latentStyles>
   <w:style w:type="paragraph" w:default="1" w:styleId="Normal">
     <w:name w:val="Normal"/>

</xml_diff>